<commit_message>
fixed to apa format
</commit_message>
<xml_diff>
--- a/day1_lca_viz/tables/class_table.docx
+++ b/day1_lca_viz/tables/class_table.docx
@@ -49,7 +49,24 @@
           <w:sz w:val="24"/>
           <w:color w:val="333333"/>
         </w:rPr>
-        <w:t xml:space="default">Model Classification Diagnostics for the 3-Class Solution</w:t>
+        <w:t xml:space="default">Table XX</w:t>
+      </w:r>
+    </w:p>
+    <w:p>
+      <w:pPr>
+        <w:spacing w:before="0" w:after="60"/>
+        <w:keepNext/>
+        <w:jc w:val="start"/>
+        <w:pStyle w:val="caption"/>
+      </w:pPr>
+      <w:r>
+        <w:rPr>
+          <w:i/>
+          <w:rFonts w:ascii="Calibri" w:hAnsi="Calibri"/>
+          <w:sz w:val="20"/>
+          <w:color w:val="333333"/>
+        </w:rPr>
+        <w:t xml:space="preserve">Model Classification Diagnostics for the 3-Class Solution</w:t>
       </w:r>
     </w:p>
     <w:tbl xmlns:w="http://schemas.openxmlformats.org/wordprocessingml/2006/main" xmlns:wp="http://schemas.openxmlformats.org/drawingml/2006/wordprocessingDrawing" xmlns:r="http://schemas.openxmlformats.org/officeDocument/2006/relationships" xmlns:w14="http://schemas.microsoft.com/office/word/2010/wordml">
@@ -72,8 +89,8 @@
         <w:tc>
           <w:tcPr>
             <w:tcBorders>
-              <w:top w:val="single" w:sz="16" w:space="0" w:color="D3D3D3"/>
-              <w:bottom w:val="single" w:sz="16" w:space="0" w:color="D3D3D3"/>
+              <w:top w:val="single" w:sz="16" w:space="0" w:color="BLACK"/>
+              <w:bottom w:val="single" w:sz="16" w:space="0" w:color="BLACK"/>
               <w:start w:val="single" w:space="0" w:color="D3D3D3"/>
             </w:tcBorders>
           </w:tcPr>
@@ -103,8 +120,8 @@
         <w:tc>
           <w:tcPr>
             <w:tcBorders>
-              <w:top w:val="single" w:sz="16" w:space="0" w:color="D3D3D3"/>
-              <w:bottom w:val="single" w:sz="16" w:space="0" w:color="D3D3D3"/>
+              <w:top w:val="single" w:sz="16" w:space="0" w:color="BLACK"/>
+              <w:bottom w:val="single" w:sz="16" w:space="0" w:color="BLACK"/>
             </w:tcBorders>
           </w:tcPr>
           <w:p>
@@ -133,8 +150,8 @@
         <w:tc>
           <w:tcPr>
             <w:tcBorders>
-              <w:top w:val="single" w:sz="16" w:space="0" w:color="D3D3D3"/>
-              <w:bottom w:val="single" w:sz="16" w:space="0" w:color="D3D3D3"/>
+              <w:top w:val="single" w:sz="16" w:space="0" w:color="BLACK"/>
+              <w:bottom w:val="single" w:sz="16" w:space="0" w:color="BLACK"/>
             </w:tcBorders>
           </w:tcPr>
           <w:p>
@@ -155,8 +172,8 @@
         <w:tc>
           <w:tcPr>
             <w:tcBorders>
-              <w:top w:val="single" w:sz="16" w:space="0" w:color="D3D3D3"/>
-              <w:bottom w:val="single" w:sz="16" w:space="0" w:color="D3D3D3"/>
+              <w:top w:val="single" w:sz="16" w:space="0" w:color="BLACK"/>
+              <w:bottom w:val="single" w:sz="16" w:space="0" w:color="BLACK"/>
             </w:tcBorders>
           </w:tcPr>
           <w:p>
@@ -185,8 +202,8 @@
         <w:tc>
           <w:tcPr>
             <w:tcBorders>
-              <w:top w:val="single" w:sz="16" w:space="0" w:color="D3D3D3"/>
-              <w:bottom w:val="single" w:sz="16" w:space="0" w:color="D3D3D3"/>
+              <w:top w:val="single" w:sz="16" w:space="0" w:color="BLACK"/>
+              <w:bottom w:val="single" w:sz="16" w:space="0" w:color="BLACK"/>
             </w:tcBorders>
           </w:tcPr>
           <w:p>
@@ -215,8 +232,8 @@
         <w:tc>
           <w:tcPr>
             <w:tcBorders>
-              <w:top w:val="single" w:sz="16" w:space="0" w:color="D3D3D3"/>
-              <w:bottom w:val="single" w:sz="16" w:space="0" w:color="D3D3D3"/>
+              <w:top w:val="single" w:sz="16" w:space="0" w:color="BLACK"/>
+              <w:bottom w:val="single" w:sz="16" w:space="0" w:color="BLACK"/>
             </w:tcBorders>
           </w:tcPr>
           <w:p>
@@ -245,8 +262,8 @@
         <w:tc>
           <w:tcPr>
             <w:tcBorders>
-              <w:top w:val="single" w:sz="16" w:space="0" w:color="D3D3D3"/>
-              <w:bottom w:val="single" w:sz="16" w:space="0" w:color="D3D3D3"/>
+              <w:top w:val="single" w:sz="16" w:space="0" w:color="BLACK"/>
+              <w:bottom w:val="single" w:sz="16" w:space="0" w:color="BLACK"/>
               <w:end w:val="single" w:space="0" w:color="D3D3D3"/>
             </w:tcBorders>
           </w:tcPr>
@@ -278,6 +295,7 @@
               <w:start w:val="single" w:space="0" w:color="D3D3D3"/>
               <w:end w:val="single" w:space="0" w:color="D3D3D3"/>
             </w:tcBorders>
+            <w:shd w:val="clear" w:color="auto" w:fill="FFFFFF"/>
           </w:tcPr>
           <w:p>
             <w:pPr>
@@ -302,6 +320,7 @@
               <w:start w:val="single" w:space="0" w:color="D3D3D3"/>
               <w:end w:val="single" w:space="0" w:color="D3D3D3"/>
             </w:tcBorders>
+            <w:shd w:val="clear" w:color="auto" w:fill="FFFFFF"/>
           </w:tcPr>
           <w:p>
             <w:pPr>
@@ -326,6 +345,7 @@
               <w:start w:val="single" w:space="0" w:color="D3D3D3"/>
               <w:end w:val="single" w:space="0" w:color="D3D3D3"/>
             </w:tcBorders>
+            <w:shd w:val="clear" w:color="auto" w:fill="FFFFFF"/>
           </w:tcPr>
           <w:p>
             <w:pPr>
@@ -350,6 +370,7 @@
               <w:start w:val="single" w:space="0" w:color="D3D3D3"/>
               <w:end w:val="single" w:space="0" w:color="D3D3D3"/>
             </w:tcBorders>
+            <w:shd w:val="clear" w:color="auto" w:fill="FFFFFF"/>
           </w:tcPr>
           <w:p>
             <w:pPr>
@@ -374,6 +395,7 @@
               <w:start w:val="single" w:space="0" w:color="D3D3D3"/>
               <w:end w:val="single" w:space="0" w:color="D3D3D3"/>
             </w:tcBorders>
+            <w:shd w:val="clear" w:color="auto" w:fill="FFFFFF"/>
           </w:tcPr>
           <w:p>
             <w:pPr>
@@ -398,6 +420,7 @@
               <w:start w:val="single" w:space="0" w:color="D3D3D3"/>
               <w:end w:val="single" w:space="0" w:color="D3D3D3"/>
             </w:tcBorders>
+            <w:shd w:val="clear" w:color="auto" w:fill="FFFFFF"/>
           </w:tcPr>
           <w:p>
             <w:pPr>
@@ -422,6 +445,7 @@
               <w:start w:val="single" w:space="0" w:color="D3D3D3"/>
               <w:end w:val="single" w:space="0" w:color="D3D3D3"/>
             </w:tcBorders>
+            <w:shd w:val="clear" w:color="auto" w:fill="FFFFFF"/>
           </w:tcPr>
           <w:p>
             <w:pPr>
@@ -451,6 +475,7 @@
               <w:start w:val="single" w:space="0" w:color="D3D3D3"/>
               <w:end w:val="single" w:space="0" w:color="D3D3D3"/>
             </w:tcBorders>
+            <w:shd w:val="clear" w:color="auto" w:fill="FFFFFF"/>
           </w:tcPr>
           <w:p>
             <w:pPr>
@@ -475,6 +500,7 @@
               <w:start w:val="single" w:space="0" w:color="D3D3D3"/>
               <w:end w:val="single" w:space="0" w:color="D3D3D3"/>
             </w:tcBorders>
+            <w:shd w:val="clear" w:color="auto" w:fill="FFFFFF"/>
           </w:tcPr>
           <w:p>
             <w:pPr>
@@ -499,6 +525,7 @@
               <w:start w:val="single" w:space="0" w:color="D3D3D3"/>
               <w:end w:val="single" w:space="0" w:color="D3D3D3"/>
             </w:tcBorders>
+            <w:shd w:val="clear" w:color="auto" w:fill="FFFFFF"/>
           </w:tcPr>
           <w:p>
             <w:pPr>
@@ -523,6 +550,7 @@
               <w:start w:val="single" w:space="0" w:color="D3D3D3"/>
               <w:end w:val="single" w:space="0" w:color="D3D3D3"/>
             </w:tcBorders>
+            <w:shd w:val="clear" w:color="auto" w:fill="FFFFFF"/>
           </w:tcPr>
           <w:p>
             <w:pPr>
@@ -547,6 +575,7 @@
               <w:start w:val="single" w:space="0" w:color="D3D3D3"/>
               <w:end w:val="single" w:space="0" w:color="D3D3D3"/>
             </w:tcBorders>
+            <w:shd w:val="clear" w:color="auto" w:fill="FFFFFF"/>
           </w:tcPr>
           <w:p>
             <w:pPr>
@@ -571,6 +600,7 @@
               <w:start w:val="single" w:space="0" w:color="D3D3D3"/>
               <w:end w:val="single" w:space="0" w:color="D3D3D3"/>
             </w:tcBorders>
+            <w:shd w:val="clear" w:color="auto" w:fill="FFFFFF"/>
           </w:tcPr>
           <w:p>
             <w:pPr>
@@ -595,6 +625,7 @@
               <w:start w:val="single" w:space="0" w:color="D3D3D3"/>
               <w:end w:val="single" w:space="0" w:color="D3D3D3"/>
             </w:tcBorders>
+            <w:shd w:val="clear" w:color="auto" w:fill="FFFFFF"/>
           </w:tcPr>
           <w:p>
             <w:pPr>
@@ -624,6 +655,7 @@
               <w:start w:val="single" w:space="0" w:color="D3D3D3"/>
               <w:end w:val="single" w:space="0" w:color="D3D3D3"/>
             </w:tcBorders>
+            <w:shd w:val="clear" w:color="auto" w:fill="FFFFFF"/>
           </w:tcPr>
           <w:p>
             <w:pPr>
@@ -648,6 +680,7 @@
               <w:start w:val="single" w:space="0" w:color="D3D3D3"/>
               <w:end w:val="single" w:space="0" w:color="D3D3D3"/>
             </w:tcBorders>
+            <w:shd w:val="clear" w:color="auto" w:fill="FFFFFF"/>
           </w:tcPr>
           <w:p>
             <w:pPr>
@@ -672,6 +705,7 @@
               <w:start w:val="single" w:space="0" w:color="D3D3D3"/>
               <w:end w:val="single" w:space="0" w:color="D3D3D3"/>
             </w:tcBorders>
+            <w:shd w:val="clear" w:color="auto" w:fill="FFFFFF"/>
           </w:tcPr>
           <w:p>
             <w:pPr>
@@ -696,6 +730,7 @@
               <w:start w:val="single" w:space="0" w:color="D3D3D3"/>
               <w:end w:val="single" w:space="0" w:color="D3D3D3"/>
             </w:tcBorders>
+            <w:shd w:val="clear" w:color="auto" w:fill="FFFFFF"/>
           </w:tcPr>
           <w:p>
             <w:pPr>
@@ -720,6 +755,7 @@
               <w:start w:val="single" w:space="0" w:color="D3D3D3"/>
               <w:end w:val="single" w:space="0" w:color="D3D3D3"/>
             </w:tcBorders>
+            <w:shd w:val="clear" w:color="auto" w:fill="FFFFFF"/>
           </w:tcPr>
           <w:p>
             <w:pPr>
@@ -744,6 +780,7 @@
               <w:start w:val="single" w:space="0" w:color="D3D3D3"/>
               <w:end w:val="single" w:space="0" w:color="D3D3D3"/>
             </w:tcBorders>
+            <w:shd w:val="clear" w:color="auto" w:fill="FFFFFF"/>
           </w:tcPr>
           <w:p>
             <w:pPr>
@@ -768,6 +805,7 @@
               <w:start w:val="single" w:space="0" w:color="D3D3D3"/>
               <w:end w:val="single" w:space="0" w:color="D3D3D3"/>
             </w:tcBorders>
+            <w:shd w:val="clear" w:color="auto" w:fill="FFFFFF"/>
           </w:tcPr>
           <w:p>
             <w:pPr>

</xml_diff>